<commit_message>
Update DAT 205 Final Report-Group 1-v07 DRAFT BP.docx
</commit_message>
<xml_diff>
--- a/S4 Final Report/DAT 205 Final Report-Group 1-v07 DRAFT BP.docx
+++ b/S4 Final Report/DAT 205 Final Report-Group 1-v07 DRAFT BP.docx
@@ -9861,27 +9861,14 @@
       <w:r>
         <w:t xml:space="preserve">Figure </w:t>
       </w:r>
-      <w:r>
-        <w:fldChar w:fldCharType="begin"/>
-      </w:r>
-      <w:r>
-        <w:instrText xml:space="preserve"> SEQ Figure \* ARABIC </w:instrText>
-      </w:r>
-      <w:r>
-        <w:fldChar w:fldCharType="separate"/>
-      </w:r>
-      <w:r>
-        <w:rPr>
-          <w:noProof/>
-        </w:rPr>
-        <w:t>2</w:t>
-      </w:r>
-      <w:r>
-        <w:rPr>
-          <w:noProof/>
-        </w:rPr>
-        <w:fldChar w:fldCharType="end"/>
-      </w:r>
+      <w:fldSimple w:instr=" SEQ Figure \* ARABIC ">
+        <w:r>
+          <w:rPr>
+            <w:noProof/>
+          </w:rPr>
+          <w:t>2</w:t>
+        </w:r>
+      </w:fldSimple>
       <w:r>
         <w:t xml:space="preserve"> Available features for data between 2005 to 2020</w:t>
       </w:r>
@@ -10197,27 +10184,14 @@
       <w:r>
         <w:t xml:space="preserve">Figure </w:t>
       </w:r>
-      <w:r>
-        <w:fldChar w:fldCharType="begin"/>
-      </w:r>
-      <w:r>
-        <w:instrText xml:space="preserve"> SEQ Figure \* ARABIC </w:instrText>
-      </w:r>
-      <w:r>
-        <w:fldChar w:fldCharType="separate"/>
-      </w:r>
-      <w:r>
-        <w:rPr>
-          <w:noProof/>
-        </w:rPr>
-        <w:t>3</w:t>
-      </w:r>
-      <w:r>
-        <w:rPr>
-          <w:noProof/>
-        </w:rPr>
-        <w:fldChar w:fldCharType="end"/>
-      </w:r>
+      <w:fldSimple w:instr=" SEQ Figure \* ARABIC ">
+        <w:r>
+          <w:rPr>
+            <w:noProof/>
+          </w:rPr>
+          <w:t>3</w:t>
+        </w:r>
+      </w:fldSimple>
       <w:r>
         <w:t xml:space="preserve"> </w:t>
       </w:r>
@@ -11104,27 +11078,14 @@
       <w:r>
         <w:t xml:space="preserve">Figure </w:t>
       </w:r>
-      <w:r>
-        <w:fldChar w:fldCharType="begin"/>
-      </w:r>
-      <w:r>
-        <w:instrText xml:space="preserve"> SEQ Figure \* ARABIC </w:instrText>
-      </w:r>
-      <w:r>
-        <w:fldChar w:fldCharType="separate"/>
-      </w:r>
-      <w:r>
-        <w:rPr>
-          <w:noProof/>
-        </w:rPr>
-        <w:t>4</w:t>
-      </w:r>
-      <w:r>
-        <w:rPr>
-          <w:noProof/>
-        </w:rPr>
-        <w:fldChar w:fldCharType="end"/>
-      </w:r>
+      <w:fldSimple w:instr=" SEQ Figure \* ARABIC ">
+        <w:r>
+          <w:rPr>
+            <w:noProof/>
+          </w:rPr>
+          <w:t>4</w:t>
+        </w:r>
+      </w:fldSimple>
       <w:r>
         <w:t xml:space="preserve"> </w:t>
       </w:r>
@@ -11325,27 +11286,14 @@
       <w:r>
         <w:t xml:space="preserve">Figure </w:t>
       </w:r>
-      <w:r>
-        <w:fldChar w:fldCharType="begin"/>
-      </w:r>
-      <w:r>
-        <w:instrText xml:space="preserve"> SEQ Figure \* ARABIC </w:instrText>
-      </w:r>
-      <w:r>
-        <w:fldChar w:fldCharType="separate"/>
-      </w:r>
-      <w:r>
-        <w:rPr>
-          <w:noProof/>
-        </w:rPr>
-        <w:t>5</w:t>
-      </w:r>
-      <w:r>
-        <w:rPr>
-          <w:noProof/>
-        </w:rPr>
-        <w:fldChar w:fldCharType="end"/>
-      </w:r>
+      <w:fldSimple w:instr=" SEQ Figure \* ARABIC ">
+        <w:r>
+          <w:rPr>
+            <w:noProof/>
+          </w:rPr>
+          <w:t>5</w:t>
+        </w:r>
+      </w:fldSimple>
       <w:r>
         <w:t xml:space="preserve"> </w:t>
       </w:r>
@@ -11435,27 +11383,14 @@
       <w:r>
         <w:t xml:space="preserve">Figure </w:t>
       </w:r>
-      <w:r>
-        <w:fldChar w:fldCharType="begin"/>
-      </w:r>
-      <w:r>
-        <w:instrText xml:space="preserve"> SEQ Figure \* ARABIC </w:instrText>
-      </w:r>
-      <w:r>
-        <w:fldChar w:fldCharType="separate"/>
-      </w:r>
-      <w:r>
-        <w:rPr>
-          <w:noProof/>
-        </w:rPr>
-        <w:t>6</w:t>
-      </w:r>
-      <w:r>
-        <w:rPr>
-          <w:noProof/>
-        </w:rPr>
-        <w:fldChar w:fldCharType="end"/>
-      </w:r>
+      <w:fldSimple w:instr=" SEQ Figure \* ARABIC ">
+        <w:r>
+          <w:rPr>
+            <w:noProof/>
+          </w:rPr>
+          <w:t>6</w:t>
+        </w:r>
+      </w:fldSimple>
       <w:r>
         <w:t xml:space="preserve"> </w:t>
       </w:r>
@@ -12206,27 +12141,14 @@
         <w:lastRenderedPageBreak/>
         <w:t xml:space="preserve">Figure </w:t>
       </w:r>
-      <w:r>
-        <w:fldChar w:fldCharType="begin"/>
-      </w:r>
-      <w:r>
-        <w:instrText xml:space="preserve"> SEQ Figure \* ARABIC </w:instrText>
-      </w:r>
-      <w:r>
-        <w:fldChar w:fldCharType="separate"/>
-      </w:r>
-      <w:r>
-        <w:rPr>
-          <w:noProof/>
-        </w:rPr>
-        <w:t>7</w:t>
-      </w:r>
-      <w:r>
-        <w:rPr>
-          <w:noProof/>
-        </w:rPr>
-        <w:fldChar w:fldCharType="end"/>
-      </w:r>
+      <w:fldSimple w:instr=" SEQ Figure \* ARABIC ">
+        <w:r>
+          <w:rPr>
+            <w:noProof/>
+          </w:rPr>
+          <w:t>7</w:t>
+        </w:r>
+      </w:fldSimple>
       <w:r>
         <w:t xml:space="preserve"> </w:t>
       </w:r>
@@ -14453,27 +14375,14 @@
       <w:r>
         <w:t xml:space="preserve">Figure </w:t>
       </w:r>
-      <w:r>
-        <w:fldChar w:fldCharType="begin"/>
-      </w:r>
-      <w:r>
-        <w:instrText xml:space="preserve"> SEQ Figure \* ARABIC </w:instrText>
-      </w:r>
-      <w:r>
-        <w:fldChar w:fldCharType="separate"/>
-      </w:r>
-      <w:r>
-        <w:rPr>
-          <w:noProof/>
-        </w:rPr>
-        <w:t>8</w:t>
-      </w:r>
-      <w:r>
-        <w:rPr>
-          <w:noProof/>
-        </w:rPr>
-        <w:fldChar w:fldCharType="end"/>
-      </w:r>
+      <w:fldSimple w:instr=" SEQ Figure \* ARABIC ">
+        <w:r>
+          <w:rPr>
+            <w:noProof/>
+          </w:rPr>
+          <w:t>8</w:t>
+        </w:r>
+      </w:fldSimple>
       <w:r>
         <w:t xml:space="preserve"> </w:t>
       </w:r>
@@ -14964,27 +14873,14 @@
       <w:r>
         <w:t xml:space="preserve">Figure </w:t>
       </w:r>
-      <w:r>
-        <w:fldChar w:fldCharType="begin"/>
-      </w:r>
-      <w:r>
-        <w:instrText xml:space="preserve"> SEQ Figure \* ARABIC </w:instrText>
-      </w:r>
-      <w:r>
-        <w:fldChar w:fldCharType="separate"/>
-      </w:r>
-      <w:r>
-        <w:rPr>
-          <w:noProof/>
-        </w:rPr>
-        <w:t>9</w:t>
-      </w:r>
-      <w:r>
-        <w:rPr>
-          <w:noProof/>
-        </w:rPr>
-        <w:fldChar w:fldCharType="end"/>
-      </w:r>
+      <w:fldSimple w:instr=" SEQ Figure \* ARABIC ">
+        <w:r>
+          <w:rPr>
+            <w:noProof/>
+          </w:rPr>
+          <w:t>9</w:t>
+        </w:r>
+      </w:fldSimple>
       <w:r>
         <w:t xml:space="preserve"> </w:t>
       </w:r>
@@ -15171,27 +15067,14 @@
       <w:r>
         <w:t xml:space="preserve">Figure </w:t>
       </w:r>
-      <w:r>
-        <w:fldChar w:fldCharType="begin"/>
-      </w:r>
-      <w:r>
-        <w:instrText xml:space="preserve"> SEQ Figure \* ARABIC </w:instrText>
-      </w:r>
-      <w:r>
-        <w:fldChar w:fldCharType="separate"/>
-      </w:r>
-      <w:r>
-        <w:rPr>
-          <w:noProof/>
-        </w:rPr>
-        <w:t>10</w:t>
-      </w:r>
-      <w:r>
-        <w:rPr>
-          <w:noProof/>
-        </w:rPr>
-        <w:fldChar w:fldCharType="end"/>
-      </w:r>
+      <w:fldSimple w:instr=" SEQ Figure \* ARABIC ">
+        <w:r>
+          <w:rPr>
+            <w:noProof/>
+          </w:rPr>
+          <w:t>10</w:t>
+        </w:r>
+      </w:fldSimple>
       <w:r>
         <w:t xml:space="preserve"> </w:t>
       </w:r>
@@ -15494,27 +15377,14 @@
       <w:r>
         <w:t xml:space="preserve">Figure </w:t>
       </w:r>
-      <w:r>
-        <w:fldChar w:fldCharType="begin"/>
-      </w:r>
-      <w:r>
-        <w:instrText xml:space="preserve"> SEQ Figure \* ARABIC </w:instrText>
-      </w:r>
-      <w:r>
-        <w:fldChar w:fldCharType="separate"/>
-      </w:r>
-      <w:r>
-        <w:rPr>
-          <w:noProof/>
-        </w:rPr>
-        <w:t>11</w:t>
-      </w:r>
-      <w:r>
-        <w:rPr>
-          <w:noProof/>
-        </w:rPr>
-        <w:fldChar w:fldCharType="end"/>
-      </w:r>
+      <w:fldSimple w:instr=" SEQ Figure \* ARABIC ">
+        <w:r>
+          <w:rPr>
+            <w:noProof/>
+          </w:rPr>
+          <w:t>11</w:t>
+        </w:r>
+      </w:fldSimple>
       <w:r>
         <w:t xml:space="preserve"> Accuracy / F1-Score / Sensitivity / Specificity by Model Comparison</w:t>
       </w:r>
@@ -15588,27 +15458,14 @@
       <w:r>
         <w:t xml:space="preserve">Figure </w:t>
       </w:r>
-      <w:r>
-        <w:fldChar w:fldCharType="begin"/>
-      </w:r>
-      <w:r>
-        <w:instrText xml:space="preserve"> SEQ Figure \* ARABIC </w:instrText>
-      </w:r>
-      <w:r>
-        <w:fldChar w:fldCharType="separate"/>
-      </w:r>
-      <w:r>
-        <w:rPr>
-          <w:noProof/>
-        </w:rPr>
-        <w:t>12</w:t>
-      </w:r>
-      <w:r>
-        <w:rPr>
-          <w:noProof/>
-        </w:rPr>
-        <w:fldChar w:fldCharType="end"/>
-      </w:r>
+      <w:fldSimple w:instr=" SEQ Figure \* ARABIC ">
+        <w:r>
+          <w:rPr>
+            <w:noProof/>
+          </w:rPr>
+          <w:t>12</w:t>
+        </w:r>
+      </w:fldSimple>
       <w:r>
         <w:t xml:space="preserve"> Plot of Feature Importance by Model</w:t>
       </w:r>
@@ -20514,27 +20371,14 @@
       <w:r>
         <w:t xml:space="preserve">Figure </w:t>
       </w:r>
-      <w:r>
-        <w:fldChar w:fldCharType="begin"/>
-      </w:r>
-      <w:r>
-        <w:instrText xml:space="preserve"> SEQ Figure \* ARABIC </w:instrText>
-      </w:r>
-      <w:r>
-        <w:fldChar w:fldCharType="separate"/>
-      </w:r>
-      <w:r>
-        <w:rPr>
-          <w:noProof/>
-        </w:rPr>
-        <w:t>13</w:t>
-      </w:r>
-      <w:r>
-        <w:rPr>
-          <w:noProof/>
-        </w:rPr>
-        <w:fldChar w:fldCharType="end"/>
-      </w:r>
+      <w:fldSimple w:instr=" SEQ Figure \* ARABIC ">
+        <w:r>
+          <w:rPr>
+            <w:noProof/>
+          </w:rPr>
+          <w:t>13</w:t>
+        </w:r>
+      </w:fldSimple>
       <w:r>
         <w:t xml:space="preserve"> </w:t>
       </w:r>
@@ -20615,27 +20459,14 @@
       <w:r>
         <w:t xml:space="preserve">Figure </w:t>
       </w:r>
-      <w:r>
-        <w:fldChar w:fldCharType="begin"/>
-      </w:r>
-      <w:r>
-        <w:instrText xml:space="preserve"> SEQ Figure \* ARABIC </w:instrText>
-      </w:r>
-      <w:r>
-        <w:fldChar w:fldCharType="separate"/>
-      </w:r>
-      <w:r>
-        <w:rPr>
-          <w:noProof/>
-        </w:rPr>
-        <w:t>14</w:t>
-      </w:r>
-      <w:r>
-        <w:rPr>
-          <w:noProof/>
-        </w:rPr>
-        <w:fldChar w:fldCharType="end"/>
-      </w:r>
+      <w:fldSimple w:instr=" SEQ Figure \* ARABIC ">
+        <w:r>
+          <w:rPr>
+            <w:noProof/>
+          </w:rPr>
+          <w:t>14</w:t>
+        </w:r>
+      </w:fldSimple>
       <w:r>
         <w:t xml:space="preserve"> Process for Phase 2: Player Selection</w:t>
       </w:r>
@@ -20998,27 +20829,14 @@
       <w:r>
         <w:t xml:space="preserve">Figure </w:t>
       </w:r>
-      <w:r>
-        <w:fldChar w:fldCharType="begin"/>
-      </w:r>
-      <w:r>
-        <w:instrText xml:space="preserve"> SEQ Figure \* ARABIC </w:instrText>
-      </w:r>
-      <w:r>
-        <w:fldChar w:fldCharType="separate"/>
-      </w:r>
-      <w:r>
-        <w:rPr>
-          <w:noProof/>
-        </w:rPr>
-        <w:t>15</w:t>
-      </w:r>
-      <w:r>
-        <w:rPr>
-          <w:noProof/>
-        </w:rPr>
-        <w:fldChar w:fldCharType="end"/>
-      </w:r>
+      <w:fldSimple w:instr=" SEQ Figure \* ARABIC ">
+        <w:r>
+          <w:rPr>
+            <w:noProof/>
+          </w:rPr>
+          <w:t>15</w:t>
+        </w:r>
+      </w:fldSimple>
       <w:r>
         <w:t xml:space="preserve"> TOR and Non-TOR Player Average Stats Comparison</w:t>
       </w:r>
@@ -21423,25 +21241,6 @@
     </w:p>
     <w:p>
       <w:pPr>
-        <w:spacing w:after="0" w:line="240" w:lineRule="auto"/>
-        <w:rPr>
-          <w:rFonts w:cstheme="minorHAnsi"/>
-          <w:sz w:val="22"/>
-          <w:szCs w:val="22"/>
-        </w:rPr>
-      </w:pPr>
-      <w:r>
-        <w:rPr>
-          <w:rFonts w:cstheme="minorHAnsi"/>
-          <w:sz w:val="22"/>
-          <w:szCs w:val="22"/>
-        </w:rPr>
-        <w:lastRenderedPageBreak/>
-        <w:t>PER, PIE and PLUS_MINUS are the most contributing factors for how much value a player is adding to the team. A player with a high field goal % and 3-pointer % expectedly contributed heavily in the team.</w:t>
-      </w:r>
-    </w:p>
-    <w:p>
-      <w:pPr>
         <w:pStyle w:val="ListParagraph"/>
         <w:numPr>
           <w:ilvl w:val="0"/>
@@ -21454,31 +21253,30 @@
           <w:szCs w:val="22"/>
         </w:rPr>
       </w:pPr>
-      <w:r>
-        <w:rPr>
-          <w:rFonts w:cstheme="minorHAnsi"/>
-          <w:sz w:val="22"/>
-          <w:szCs w:val="22"/>
-        </w:rPr>
-        <w:t xml:space="preserve">For improvements to the Toronto Raptors’ roster the organization is to look at non-Toronto players with higher values in PLUS_MINUS, PER, and PIE compared to their current roster. These hold potential values in producing team Wins at and are under utilized by their current teams. </w:t>
-      </w:r>
-    </w:p>
-    <w:p>
-      <w:pPr>
-        <w:spacing w:after="0" w:line="240" w:lineRule="auto"/>
-        <w:rPr>
-          <w:rFonts w:cstheme="minorHAnsi"/>
-          <w:sz w:val="22"/>
-          <w:szCs w:val="22"/>
-        </w:rPr>
-      </w:pPr>
-      <w:r>
-        <w:rPr>
-          <w:rFonts w:cstheme="minorHAnsi"/>
-          <w:sz w:val="22"/>
-          <w:szCs w:val="22"/>
-        </w:rPr>
-        <w:t xml:space="preserve">There is one player that is currently selected to be replaced on the Toronto roster. Ponds who is new to the roster with only 4 regular season games is seen as a low value player in terms of PLUS_MINUS and PIE but has a very high PER. This mainly is due to a lack of usage, but additional data is required.  </w:t>
+      <w:commentRangeStart w:id="49"/>
+      <w:r>
+        <w:rPr>
+          <w:rFonts w:cstheme="minorHAnsi"/>
+          <w:sz w:val="22"/>
+          <w:szCs w:val="22"/>
+        </w:rPr>
+        <w:lastRenderedPageBreak/>
+        <w:t>For improvements to the Toronto Raptors’ roster the organization is to look at non-Toronto players with higher values in PLUS_MINUS, PER, and PIE compared to their current roster. These ho</w:t>
+      </w:r>
+      <w:commentRangeEnd w:id="49"/>
+      <w:r>
+        <w:rPr>
+          <w:rStyle w:val="CommentReference"/>
+        </w:rPr>
+        <w:commentReference w:id="49"/>
+      </w:r>
+      <w:r>
+        <w:rPr>
+          <w:rFonts w:cstheme="minorHAnsi"/>
+          <w:sz w:val="22"/>
+          <w:szCs w:val="22"/>
+        </w:rPr>
+        <w:t xml:space="preserve">ld potential values in producing team Wins at and are under utilized by their current teams. </w:t>
       </w:r>
     </w:p>
     <w:p>
@@ -21486,7 +21284,7 @@
         <w:pStyle w:val="ListParagraph"/>
         <w:numPr>
           <w:ilvl w:val="0"/>
-          <w:numId w:val="18"/>
+          <w:numId w:val="19"/>
         </w:numPr>
         <w:spacing w:after="0" w:line="240" w:lineRule="auto"/>
         <w:rPr>
@@ -21501,48 +21299,27 @@
           <w:sz w:val="22"/>
           <w:szCs w:val="22"/>
         </w:rPr>
-        <w:t xml:space="preserve">This player has an extremely high PER but has not been </w:t>
-      </w:r>
-      <w:r>
-        <w:rPr>
-          <w:rFonts w:cstheme="minorHAnsi"/>
-          <w:sz w:val="22"/>
-          <w:szCs w:val="22"/>
-        </w:rPr>
-        <w:t>on the court a lot</w:t>
-      </w:r>
-      <w:r>
-        <w:rPr>
-          <w:rFonts w:cstheme="minorHAnsi"/>
-          <w:sz w:val="22"/>
-          <w:szCs w:val="22"/>
-        </w:rPr>
-        <w:t>. Th</w:t>
-      </w:r>
-      <w:r>
-        <w:rPr>
-          <w:rFonts w:cstheme="minorHAnsi"/>
-          <w:sz w:val="22"/>
-          <w:szCs w:val="22"/>
-        </w:rPr>
-        <w:t>e</w:t>
-      </w:r>
-      <w:r>
-        <w:rPr>
-          <w:rFonts w:cstheme="minorHAnsi"/>
-          <w:sz w:val="22"/>
-          <w:szCs w:val="22"/>
-        </w:rPr>
-        <w:t xml:space="preserve"> skills of this player should be either explored or the player should be traded.</w:t>
-      </w:r>
-    </w:p>
-    <w:p>
-      <w:pPr>
-        <w:pStyle w:val="ListParagraph"/>
-        <w:numPr>
-          <w:ilvl w:val="0"/>
-          <w:numId w:val="18"/>
-        </w:numPr>
+        <w:t xml:space="preserve">There is one player that is currently selected to be replaced on the Toronto roster. Ponds who is new to the roster with only 4 regular season games is seen as a low value player in terms of PLUS_MINUS and PIE but has a very high PER. This mainly is due to a lack of usage, but additional data is required.  </w:t>
+      </w:r>
+    </w:p>
+    <w:p>
+      <w:pPr>
+        <w:pStyle w:val="Heading3"/>
+        <w:rPr>
+          <w:sz w:val="22"/>
+          <w:szCs w:val="22"/>
+        </w:rPr>
+      </w:pPr>
+      <w:r>
+        <w:rPr>
+          <w:sz w:val="22"/>
+          <w:szCs w:val="22"/>
+        </w:rPr>
+        <w:t>Limitations</w:t>
+      </w:r>
+    </w:p>
+    <w:p>
+      <w:pPr>
         <w:spacing w:after="0" w:line="240" w:lineRule="auto"/>
         <w:rPr>
           <w:rFonts w:cstheme="minorHAnsi"/>
@@ -21550,18 +21327,9 @@
           <w:szCs w:val="22"/>
         </w:rPr>
       </w:pPr>
-      <w:r>
-        <w:rPr>
-          <w:rFonts w:cstheme="minorHAnsi"/>
-          <w:sz w:val="22"/>
-          <w:szCs w:val="22"/>
-        </w:rPr>
-        <w:t>Advanced stats such as PIE and PER are important to understand the complex player performance by an amalgamation of different matrixes. Even then, at times, you would see a player with high numbers because on underutilization.</w:t>
-      </w:r>
-    </w:p>
-    <w:p>
-      <w:pPr>
-        <w:pStyle w:val="ListParagraph"/>
+    </w:p>
+    <w:p>
+      <w:pPr>
         <w:spacing w:after="0" w:line="240" w:lineRule="auto"/>
         <w:rPr>
           <w:rFonts w:cstheme="minorHAnsi"/>
@@ -21575,51 +21343,55 @@
           <w:sz w:val="22"/>
           <w:szCs w:val="22"/>
         </w:rPr>
+        <w:t xml:space="preserve">This analysis is limited to Toronto Raptors only. As the teams change, the features important for those teams can sway. There are </w:t>
+      </w:r>
+      <w:r>
+        <w:rPr>
+          <w:rFonts w:cstheme="minorHAnsi"/>
+          <w:sz w:val="22"/>
+          <w:szCs w:val="22"/>
+        </w:rPr>
+        <w:t xml:space="preserve">qualitative </w:t>
+      </w:r>
+      <w:r>
+        <w:rPr>
+          <w:rFonts w:cstheme="minorHAnsi"/>
+          <w:sz w:val="22"/>
+          <w:szCs w:val="22"/>
+        </w:rPr>
+        <w:t>factors which affect performance of a player and</w:t>
+      </w:r>
+      <w:r>
+        <w:rPr>
+          <w:rFonts w:cstheme="minorHAnsi"/>
+          <w:sz w:val="22"/>
+          <w:szCs w:val="22"/>
+        </w:rPr>
+        <w:t xml:space="preserve"> are</w:t>
+      </w:r>
+      <w:r>
+        <w:rPr>
+          <w:rFonts w:cstheme="minorHAnsi"/>
+          <w:sz w:val="22"/>
+          <w:szCs w:val="22"/>
+        </w:rPr>
         <w:t xml:space="preserve"> </w:t>
       </w:r>
-    </w:p>
-    <w:p>
-      <w:pPr>
-        <w:pStyle w:val="Heading3"/>
-        <w:rPr>
-          <w:sz w:val="22"/>
-          <w:szCs w:val="22"/>
-        </w:rPr>
-      </w:pPr>
-      <w:r>
-        <w:rPr>
-          <w:sz w:val="22"/>
-          <w:szCs w:val="22"/>
-        </w:rPr>
-        <w:t>Limitations</w:t>
-      </w:r>
-    </w:p>
-    <w:p>
-      <w:pPr>
-        <w:spacing w:after="0" w:line="240" w:lineRule="auto"/>
-        <w:rPr>
-          <w:rFonts w:cstheme="minorHAnsi"/>
-          <w:sz w:val="22"/>
-          <w:szCs w:val="22"/>
-        </w:rPr>
-      </w:pPr>
-    </w:p>
-    <w:p>
-      <w:pPr>
-        <w:spacing w:after="0" w:line="240" w:lineRule="auto"/>
-        <w:rPr>
-          <w:rFonts w:cstheme="minorHAnsi"/>
-          <w:sz w:val="22"/>
-          <w:szCs w:val="22"/>
-        </w:rPr>
-      </w:pPr>
-      <w:r>
-        <w:rPr>
-          <w:rFonts w:cstheme="minorHAnsi"/>
-          <w:sz w:val="22"/>
-          <w:szCs w:val="22"/>
-        </w:rPr>
-        <w:t xml:space="preserve">This analysis is limited to Toronto Raptors only. As the teams change, the features important for those teams can sway. There are some factors which affect performance of a player and are hard to predict such as: </w:t>
+      <w:r>
+        <w:rPr>
+          <w:rFonts w:cstheme="minorHAnsi"/>
+          <w:sz w:val="22"/>
+          <w:szCs w:val="22"/>
+        </w:rPr>
+        <w:t xml:space="preserve">beyond the scope of this project. These include but are not limited </w:t>
+      </w:r>
+      <w:r>
+        <w:rPr>
+          <w:rFonts w:cstheme="minorHAnsi"/>
+          <w:sz w:val="22"/>
+          <w:szCs w:val="22"/>
+        </w:rPr>
+        <w:t>to;</w:t>
       </w:r>
     </w:p>
     <w:p>
@@ -21758,7 +21530,23 @@
           <w:sz w:val="22"/>
           <w:szCs w:val="22"/>
         </w:rPr>
+        <w:t xml:space="preserve">The player’s </w:t>
+      </w:r>
+      <w:r>
+        <w:rPr>
+          <w:rFonts w:cstheme="minorHAnsi"/>
+          <w:sz w:val="22"/>
+          <w:szCs w:val="22"/>
+        </w:rPr>
         <w:t>Personal life</w:t>
+      </w:r>
+      <w:r>
+        <w:rPr>
+          <w:rFonts w:cstheme="minorHAnsi"/>
+          <w:sz w:val="22"/>
+          <w:szCs w:val="22"/>
+        </w:rPr>
+        <w:t>.</w:t>
       </w:r>
     </w:p>
     <w:p>
@@ -21796,7 +21584,7 @@
           <w:shd w:val="clear" w:color="auto" w:fill="auto"/>
         </w:rPr>
       </w:pPr>
-      <w:bookmarkStart w:id="49" w:name="_Toc68556912"/>
+      <w:bookmarkStart w:id="50" w:name="_Toc68556912"/>
       <w:r>
         <w:rPr>
           <w:rStyle w:val="Heading1Char"/>
@@ -21805,7 +21593,7 @@
         </w:rPr>
         <w:t>References</w:t>
       </w:r>
-      <w:bookmarkEnd w:id="49"/>
+      <w:bookmarkEnd w:id="50"/>
     </w:p>
     <w:sdt>
       <w:sdtPr>
@@ -21834,7 +21622,6 @@
             <w:id w:val="-573587230"/>
             <w:bibliography/>
           </w:sdtPr>
-          <w:sdtEndPr/>
           <w:sdtContent>
             <w:p>
               <w:pPr>
@@ -22414,22 +22201,7 @@
         <w:annotationRef/>
       </w:r>
       <w:r>
-        <w:t xml:space="preserve">Refer to comment previously about font size. </w:t>
-      </w:r>
-      <w:r>
-        <w:t xml:space="preserve">I increase the font to 9pt and </w:t>
-      </w:r>
-      <w:r>
-        <w:t>play</w:t>
-      </w:r>
-      <w:r>
-        <w:t>ed</w:t>
-      </w:r>
-      <w:r>
-        <w:t xml:space="preserve"> with the column width</w:t>
-      </w:r>
-      <w:r>
-        <w:t>.</w:t>
+        <w:t>Refer to comment previously about font size. I increase the font to 9pt and played with the column width.</w:t>
       </w:r>
     </w:p>
   </w:comment>
@@ -22639,6 +22411,49 @@
       <w:r>
         <w:t>To be removed during clean-up. This is only here to review if we have covered our objectives</w:t>
       </w:r>
+    </w:p>
+  </w:comment>
+  <w:comment w:id="49" w:author="Bhavika Patil" w:date="2021-04-06T21:29:00Z" w:initials="BP">
+    <w:p>
+      <w:pPr>
+        <w:spacing w:after="0" w:line="240" w:lineRule="auto"/>
+        <w:rPr>
+          <w:rFonts w:cstheme="minorHAnsi"/>
+          <w:sz w:val="22"/>
+          <w:szCs w:val="22"/>
+        </w:rPr>
+      </w:pPr>
+      <w:r>
+        <w:rPr>
+          <w:rStyle w:val="CommentReference"/>
+        </w:rPr>
+        <w:annotationRef/>
+      </w:r>
+      <w:r>
+        <w:rPr>
+          <w:rFonts w:cstheme="minorHAnsi"/>
+          <w:sz w:val="22"/>
+          <w:szCs w:val="22"/>
+        </w:rPr>
+        <w:t>A player with a high field goal % and 3-pointer % expectedly contributed heavily in the team.</w:t>
+      </w:r>
+    </w:p>
+    <w:p>
+      <w:pPr>
+        <w:pStyle w:val="CommentText"/>
+        <w:numPr>
+          <w:ilvl w:val="0"/>
+          <w:numId w:val="21"/>
+        </w:numPr>
+      </w:pPr>
+      <w:r>
+        <w:t xml:space="preserve">Can we add these since the features to lookout for can be simple ones to begin </w:t>
+      </w:r>
+      <w:proofErr w:type="spellStart"/>
+      <w:r>
+        <w:t>witth</w:t>
+      </w:r>
+      <w:proofErr w:type="spellEnd"/>
     </w:p>
   </w:comment>
 </w:comments>
@@ -22665,6 +22480,7 @@
   <w15:commentEx w15:paraId="2B573C28" w15:done="0"/>
   <w15:commentEx w15:paraId="0F763CF2" w15:done="1"/>
   <w15:commentEx w15:paraId="53C6096A" w15:done="0"/>
+  <w15:commentEx w15:paraId="7CB718AE" w15:done="0"/>
 </w15:commentsEx>
 </file>
 
@@ -22689,6 +22505,7 @@
   <w16cex:commentExtensible w16cex:durableId="24163B3C" w16cex:dateUtc="2021-04-06T05:43:00Z"/>
   <w16cex:commentExtensible w16cex:durableId="2414B4C6" w16cex:dateUtc="2021-04-05T01:57:00Z"/>
   <w16cex:commentExtensible w16cex:durableId="2414B419" w16cex:dateUtc="2021-04-05T01:54:00Z"/>
+  <w16cex:commentExtensible w16cex:durableId="24175120" w16cex:dateUtc="2021-04-07T01:29:00Z"/>
 </w16cex:commentsExtensible>
 </file>
 
@@ -22713,6 +22530,7 @@
   <w16cid:commentId w16cid:paraId="2B573C28" w16cid:durableId="24163B3C"/>
   <w16cid:commentId w16cid:paraId="0F763CF2" w16cid:durableId="2414B4C6"/>
   <w16cid:commentId w16cid:paraId="53C6096A" w16cid:durableId="2414B419"/>
+  <w16cid:commentId w16cid:paraId="7CB718AE" w16cid:durableId="24175120"/>
 </w16cid:commentsIds>
 </file>
 
@@ -24185,6 +24003,118 @@
     </w:lvl>
   </w:abstractNum>
   <w:abstractNum w:abstractNumId="13" w15:restartNumberingAfterBreak="0">
+    <w:nsid w:val="516B2967"/>
+    <w:multiLevelType w:val="hybridMultilevel"/>
+    <w:tmpl w:val="9072C8C0"/>
+    <w:lvl w:ilvl="0" w:tplc="251A9DBA">
+      <w:numFmt w:val="bullet"/>
+      <w:lvlText w:val="-"/>
+      <w:lvlJc w:val="left"/>
+      <w:pPr>
+        <w:ind w:left="720" w:hanging="360"/>
+      </w:pPr>
+      <w:rPr>
+        <w:rFonts w:ascii="Calibri" w:eastAsiaTheme="minorEastAsia" w:hAnsi="Calibri" w:cs="Calibri" w:hint="default"/>
+      </w:rPr>
+    </w:lvl>
+    <w:lvl w:ilvl="1" w:tplc="10090003" w:tentative="1">
+      <w:start w:val="1"/>
+      <w:numFmt w:val="bullet"/>
+      <w:lvlText w:val="o"/>
+      <w:lvlJc w:val="left"/>
+      <w:pPr>
+        <w:ind w:left="1440" w:hanging="360"/>
+      </w:pPr>
+      <w:rPr>
+        <w:rFonts w:ascii="Courier New" w:hAnsi="Courier New" w:cs="Courier New" w:hint="default"/>
+      </w:rPr>
+    </w:lvl>
+    <w:lvl w:ilvl="2" w:tplc="10090005" w:tentative="1">
+      <w:start w:val="1"/>
+      <w:numFmt w:val="bullet"/>
+      <w:lvlText w:val=""/>
+      <w:lvlJc w:val="left"/>
+      <w:pPr>
+        <w:ind w:left="2160" w:hanging="360"/>
+      </w:pPr>
+      <w:rPr>
+        <w:rFonts w:ascii="Wingdings" w:hAnsi="Wingdings" w:hint="default"/>
+      </w:rPr>
+    </w:lvl>
+    <w:lvl w:ilvl="3" w:tplc="10090001" w:tentative="1">
+      <w:start w:val="1"/>
+      <w:numFmt w:val="bullet"/>
+      <w:lvlText w:val=""/>
+      <w:lvlJc w:val="left"/>
+      <w:pPr>
+        <w:ind w:left="2880" w:hanging="360"/>
+      </w:pPr>
+      <w:rPr>
+        <w:rFonts w:ascii="Symbol" w:hAnsi="Symbol" w:hint="default"/>
+      </w:rPr>
+    </w:lvl>
+    <w:lvl w:ilvl="4" w:tplc="10090003" w:tentative="1">
+      <w:start w:val="1"/>
+      <w:numFmt w:val="bullet"/>
+      <w:lvlText w:val="o"/>
+      <w:lvlJc w:val="left"/>
+      <w:pPr>
+        <w:ind w:left="3600" w:hanging="360"/>
+      </w:pPr>
+      <w:rPr>
+        <w:rFonts w:ascii="Courier New" w:hAnsi="Courier New" w:cs="Courier New" w:hint="default"/>
+      </w:rPr>
+    </w:lvl>
+    <w:lvl w:ilvl="5" w:tplc="10090005" w:tentative="1">
+      <w:start w:val="1"/>
+      <w:numFmt w:val="bullet"/>
+      <w:lvlText w:val=""/>
+      <w:lvlJc w:val="left"/>
+      <w:pPr>
+        <w:ind w:left="4320" w:hanging="360"/>
+      </w:pPr>
+      <w:rPr>
+        <w:rFonts w:ascii="Wingdings" w:hAnsi="Wingdings" w:hint="default"/>
+      </w:rPr>
+    </w:lvl>
+    <w:lvl w:ilvl="6" w:tplc="10090001" w:tentative="1">
+      <w:start w:val="1"/>
+      <w:numFmt w:val="bullet"/>
+      <w:lvlText w:val=""/>
+      <w:lvlJc w:val="left"/>
+      <w:pPr>
+        <w:ind w:left="5040" w:hanging="360"/>
+      </w:pPr>
+      <w:rPr>
+        <w:rFonts w:ascii="Symbol" w:hAnsi="Symbol" w:hint="default"/>
+      </w:rPr>
+    </w:lvl>
+    <w:lvl w:ilvl="7" w:tplc="10090003" w:tentative="1">
+      <w:start w:val="1"/>
+      <w:numFmt w:val="bullet"/>
+      <w:lvlText w:val="o"/>
+      <w:lvlJc w:val="left"/>
+      <w:pPr>
+        <w:ind w:left="5760" w:hanging="360"/>
+      </w:pPr>
+      <w:rPr>
+        <w:rFonts w:ascii="Courier New" w:hAnsi="Courier New" w:cs="Courier New" w:hint="default"/>
+      </w:rPr>
+    </w:lvl>
+    <w:lvl w:ilvl="8" w:tplc="10090005" w:tentative="1">
+      <w:start w:val="1"/>
+      <w:numFmt w:val="bullet"/>
+      <w:lvlText w:val=""/>
+      <w:lvlJc w:val="left"/>
+      <w:pPr>
+        <w:ind w:left="6480" w:hanging="360"/>
+      </w:pPr>
+      <w:rPr>
+        <w:rFonts w:ascii="Wingdings" w:hAnsi="Wingdings" w:hint="default"/>
+      </w:rPr>
+    </w:lvl>
+  </w:abstractNum>
+  <w:abstractNum w:abstractNumId="14" w15:restartNumberingAfterBreak="0">
     <w:nsid w:val="60322F67"/>
     <w:multiLevelType w:val="multilevel"/>
     <w:tmpl w:val="7A7A0DE8"/>
@@ -24303,7 +24233,7 @@
       </w:pPr>
     </w:lvl>
   </w:abstractNum>
-  <w:abstractNum w:abstractNumId="14" w15:restartNumberingAfterBreak="0">
+  <w:abstractNum w:abstractNumId="15" w15:restartNumberingAfterBreak="0">
     <w:nsid w:val="612764EC"/>
     <w:multiLevelType w:val="hybridMultilevel"/>
     <w:tmpl w:val="01A6A4B6"/>
@@ -24416,7 +24346,7 @@
       </w:rPr>
     </w:lvl>
   </w:abstractNum>
-  <w:abstractNum w:abstractNumId="15" w15:restartNumberingAfterBreak="0">
+  <w:abstractNum w:abstractNumId="16" w15:restartNumberingAfterBreak="0">
     <w:nsid w:val="63B142F1"/>
     <w:multiLevelType w:val="hybridMultilevel"/>
     <w:tmpl w:val="B4721380"/>
@@ -24529,17 +24459,17 @@
       </w:rPr>
     </w:lvl>
   </w:abstractNum>
-  <w:abstractNum w:abstractNumId="16" w15:restartNumberingAfterBreak="0">
+  <w:abstractNum w:abstractNumId="17" w15:restartNumberingAfterBreak="0">
     <w:nsid w:val="6A076929"/>
     <w:multiLevelType w:val="hybridMultilevel"/>
-    <w:tmpl w:val="1DAEEDA2"/>
+    <w:tmpl w:val="B8E24E98"/>
     <w:lvl w:ilvl="0" w:tplc="10090001">
       <w:start w:val="1"/>
       <w:numFmt w:val="bullet"/>
       <w:lvlText w:val=""/>
       <w:lvlJc w:val="left"/>
       <w:pPr>
-        <w:ind w:left="720" w:hanging="360"/>
+        <w:ind w:left="360" w:hanging="360"/>
       </w:pPr>
       <w:rPr>
         <w:rFonts w:ascii="Symbol" w:hAnsi="Symbol" w:hint="default"/>
@@ -24551,7 +24481,7 @@
       <w:lvlText w:val="o"/>
       <w:lvlJc w:val="left"/>
       <w:pPr>
-        <w:ind w:left="1440" w:hanging="360"/>
+        <w:ind w:left="1080" w:hanging="360"/>
       </w:pPr>
       <w:rPr>
         <w:rFonts w:ascii="Courier New" w:hAnsi="Courier New" w:cs="Courier New" w:hint="default"/>
@@ -24563,7 +24493,7 @@
       <w:lvlText w:val=""/>
       <w:lvlJc w:val="left"/>
       <w:pPr>
-        <w:ind w:left="2160" w:hanging="360"/>
+        <w:ind w:left="1800" w:hanging="360"/>
       </w:pPr>
       <w:rPr>
         <w:rFonts w:ascii="Wingdings" w:hAnsi="Wingdings" w:hint="default"/>
@@ -24575,7 +24505,7 @@
       <w:lvlText w:val=""/>
       <w:lvlJc w:val="left"/>
       <w:pPr>
-        <w:ind w:left="2880" w:hanging="360"/>
+        <w:ind w:left="2520" w:hanging="360"/>
       </w:pPr>
       <w:rPr>
         <w:rFonts w:ascii="Symbol" w:hAnsi="Symbol" w:hint="default"/>
@@ -24587,7 +24517,7 @@
       <w:lvlText w:val="o"/>
       <w:lvlJc w:val="left"/>
       <w:pPr>
-        <w:ind w:left="3600" w:hanging="360"/>
+        <w:ind w:left="3240" w:hanging="360"/>
       </w:pPr>
       <w:rPr>
         <w:rFonts w:ascii="Courier New" w:hAnsi="Courier New" w:cs="Courier New" w:hint="default"/>
@@ -24599,7 +24529,7 @@
       <w:lvlText w:val=""/>
       <w:lvlJc w:val="left"/>
       <w:pPr>
-        <w:ind w:left="4320" w:hanging="360"/>
+        <w:ind w:left="3960" w:hanging="360"/>
       </w:pPr>
       <w:rPr>
         <w:rFonts w:ascii="Wingdings" w:hAnsi="Wingdings" w:hint="default"/>
@@ -24611,7 +24541,7 @@
       <w:lvlText w:val=""/>
       <w:lvlJc w:val="left"/>
       <w:pPr>
-        <w:ind w:left="5040" w:hanging="360"/>
+        <w:ind w:left="4680" w:hanging="360"/>
       </w:pPr>
       <w:rPr>
         <w:rFonts w:ascii="Symbol" w:hAnsi="Symbol" w:hint="default"/>
@@ -24623,7 +24553,7 @@
       <w:lvlText w:val="o"/>
       <w:lvlJc w:val="left"/>
       <w:pPr>
-        <w:ind w:left="5760" w:hanging="360"/>
+        <w:ind w:left="5400" w:hanging="360"/>
       </w:pPr>
       <w:rPr>
         <w:rFonts w:ascii="Courier New" w:hAnsi="Courier New" w:cs="Courier New" w:hint="default"/>
@@ -24635,14 +24565,14 @@
       <w:lvlText w:val=""/>
       <w:lvlJc w:val="left"/>
       <w:pPr>
-        <w:ind w:left="6480" w:hanging="360"/>
+        <w:ind w:left="6120" w:hanging="360"/>
       </w:pPr>
       <w:rPr>
         <w:rFonts w:ascii="Wingdings" w:hAnsi="Wingdings" w:hint="default"/>
       </w:rPr>
     </w:lvl>
   </w:abstractNum>
-  <w:abstractNum w:abstractNumId="17" w15:restartNumberingAfterBreak="0">
+  <w:abstractNum w:abstractNumId="18" w15:restartNumberingAfterBreak="0">
     <w:nsid w:val="6EC7113C"/>
     <w:multiLevelType w:val="hybridMultilevel"/>
     <w:tmpl w:val="9A482F04"/>
@@ -24755,7 +24685,7 @@
       </w:rPr>
     </w:lvl>
   </w:abstractNum>
-  <w:abstractNum w:abstractNumId="18" w15:restartNumberingAfterBreak="0">
+  <w:abstractNum w:abstractNumId="19" w15:restartNumberingAfterBreak="0">
     <w:nsid w:val="73E31CFC"/>
     <w:multiLevelType w:val="multilevel"/>
     <w:tmpl w:val="7A7A0DE8"/>
@@ -24875,7 +24805,7 @@
     </w:lvl>
   </w:abstractNum>
   <w:num w:numId="1">
-    <w:abstractNumId w:val="13"/>
+    <w:abstractNumId w:val="14"/>
     <w:lvlOverride w:ilvl="0"/>
     <w:lvlOverride w:ilvl="1"/>
     <w:lvlOverride w:ilvl="2">
@@ -24901,7 +24831,7 @@
     </w:lvlOverride>
   </w:num>
   <w:num w:numId="2">
-    <w:abstractNumId w:val="17"/>
+    <w:abstractNumId w:val="18"/>
   </w:num>
   <w:num w:numId="3">
     <w:abstractNumId w:val="5"/>
@@ -25039,7 +24969,7 @@
     </w:lvlOverride>
   </w:num>
   <w:num w:numId="4">
-    <w:abstractNumId w:val="18"/>
+    <w:abstractNumId w:val="19"/>
     <w:lvlOverride w:ilvl="0"/>
     <w:lvlOverride w:ilvl="1"/>
     <w:lvlOverride w:ilvl="2">
@@ -25093,7 +25023,7 @@
     </w:lvlOverride>
   </w:num>
   <w:num w:numId="6">
-    <w:abstractNumId w:val="14"/>
+    <w:abstractNumId w:val="15"/>
   </w:num>
   <w:num w:numId="7">
     <w:abstractNumId w:val="8"/>
@@ -25102,7 +25032,7 @@
     <w:abstractNumId w:val="6"/>
   </w:num>
   <w:num w:numId="9">
-    <w:abstractNumId w:val="14"/>
+    <w:abstractNumId w:val="15"/>
   </w:num>
   <w:num w:numId="10">
     <w:abstractNumId w:val="1"/>
@@ -25132,10 +25062,13 @@
     <w:abstractNumId w:val="2"/>
   </w:num>
   <w:num w:numId="19">
+    <w:abstractNumId w:val="17"/>
+  </w:num>
+  <w:num w:numId="20">
     <w:abstractNumId w:val="16"/>
   </w:num>
-  <w:num w:numId="20">
-    <w:abstractNumId w:val="15"/>
+  <w:num w:numId="21">
+    <w:abstractNumId w:val="13"/>
   </w:num>
 </w:numbering>
 </file>

</xml_diff>